<commit_message>
Use a two column downloadable agenda layout
</commit_message>
<xml_diff>
--- a/meetings/templates/meetings/agenda/agenda_template.docx
+++ b/meetings/templates/meetings/agenda/agenda_template.docx
@@ -244,98 +244,39 @@
       <w:tblPr>
         <w:tblStyle w:val="TableGrid"/>
         <w:tblW w:w="0" w:type="auto"/>
-        <w:jc w:val="center"/>
-        <w:tblBorders>
-          <w:top w:val="none" w:sz="0" w:space="0" w:color="auto"/>
-          <w:left w:val="none" w:sz="0" w:space="0" w:color="auto"/>
-          <w:bottom w:val="none" w:sz="0" w:space="0" w:color="auto"/>
-          <w:right w:val="none" w:sz="0" w:space="0" w:color="auto"/>
-          <w:insideH w:val="none" w:sz="0" w:space="0" w:color="auto"/>
-          <w:insideV w:val="none" w:sz="0" w:space="0" w:color="auto"/>
-        </w:tblBorders>
         <w:tblLook w:val="04A0" w:firstRow="1" w:lastRow="0" w:firstColumn="1" w:lastColumn="0" w:noHBand="0" w:noVBand="1"/>
       </w:tblPr>
       <w:tblGrid>
-        <w:gridCol w:w="2518"/>
-        <w:gridCol w:w="3193"/>
-        <w:gridCol w:w="3145"/>
+        <w:gridCol w:w="1998"/>
+        <w:gridCol w:w="6858"/>
       </w:tblGrid>
       <w:tr>
-        <w:trPr>
-          <w:jc w:val="center"/>
-        </w:trPr>
         <w:tc>
           <w:tcPr>
-            <w:tcW w:w="2880" w:type="dxa"/>
-          </w:tcPr>
-          <w:p>
-            <w:pPr>
-              <w:jc w:val="right"/>
-              <w:rPr>
-                <w:rFonts w:ascii="Verdana" w:hAnsi="Verdana"/>
-                <w:bCs/>
-                <w:sz w:val="24"/>
-                <w:szCs w:val="24"/>
-              </w:rPr>
-            </w:pPr>
-            <w:r>
-              <w:rPr>
-                <w:rFonts w:ascii="Verdana" w:hAnsi="Verdana"/>
-                <w:bCs/>
-                <w:sz w:val="24"/>
-                <w:szCs w:val="24"/>
-              </w:rPr>
-              <w:t>Role</w:t>
-            </w:r>
-          </w:p>
-        </w:tc>
-        <w:tc>
-          <w:tcPr>
-            <w:tcW w:w="3600" w:type="dxa"/>
-          </w:tcPr>
-          <w:p>
-            <w:pPr>
-              <w:jc w:val="center"/>
-              <w:rPr>
-                <w:rFonts w:ascii="Verdana" w:hAnsi="Verdana"/>
-                <w:bCs/>
-                <w:sz w:val="24"/>
-                <w:szCs w:val="24"/>
-              </w:rPr>
-            </w:pPr>
-            <w:r>
-              <w:rPr>
-                <w:rFonts w:ascii="Verdana" w:hAnsi="Verdana"/>
-                <w:bCs/>
-                <w:sz w:val="24"/>
-                <w:szCs w:val="24"/>
-              </w:rPr>
-              <w:t>Member</w:t>
-            </w:r>
-          </w:p>
-        </w:tc>
-        <w:tc>
-          <w:tcPr>
-            <w:tcW w:w="3600" w:type="dxa"/>
+            <w:tcW w:w="1998" w:type="dxa"/>
           </w:tcPr>
           <w:p>
             <w:pPr>
               <w:rPr>
                 <w:rFonts w:ascii="Verdana" w:hAnsi="Verdana"/>
-                <w:bCs/>
                 <w:sz w:val="24"/>
                 <w:szCs w:val="24"/>
               </w:rPr>
             </w:pPr>
-            <w:r>
+          </w:p>
+        </w:tc>
+        <w:tc>
+          <w:tcPr>
+            <w:tcW w:w="6858" w:type="dxa"/>
+          </w:tcPr>
+          <w:p>
+            <w:pPr>
               <w:rPr>
                 <w:rFonts w:ascii="Verdana" w:hAnsi="Verdana"/>
-                <w:bCs/>
                 <w:sz w:val="24"/>
                 <w:szCs w:val="24"/>
               </w:rPr>
-              <w:t>Notes</w:t>
-            </w:r>
+            </w:pPr>
           </w:p>
         </w:tc>
       </w:tr>

</xml_diff>

<commit_message>
Clean up downloadable agenda format
</commit_message>
<xml_diff>
--- a/meetings/templates/meetings/agenda/agenda_template.docx
+++ b/meetings/templates/meetings/agenda/agenda_template.docx
@@ -84,32 +84,69 @@
         <w:jc w:val="center"/>
         <w:rPr>
           <w:rFonts w:ascii="Verdana" w:hAnsi="Verdana"/>
-          <w:sz w:val="24"/>
-          <w:szCs w:val="24"/>
+          <w:sz w:val="20"/>
+          <w:szCs w:val="20"/>
         </w:rPr>
       </w:pPr>
-      <w:hyperlink r:id="rId7" w:history="1">
-        <w:r>
-          <w:rPr>
-            <w:rStyle w:val="Hyperlink"/>
-            <w:rFonts w:ascii="Verdana" w:hAnsi="Verdana"/>
-            <w:sz w:val="24"/>
-            <w:szCs w:val="24"/>
-          </w:rPr>
-          <w:t>speak-up-</w:t>
-        </w:r>
-        <w:proofErr w:type="spellStart"/>
-        <w:r>
-          <w:rPr>
-            <w:rStyle w:val="Hyperlink"/>
-            <w:rFonts w:ascii="Verdana" w:hAnsi="Verdana"/>
-            <w:sz w:val="24"/>
-            <w:szCs w:val="24"/>
-          </w:rPr>
-          <w:t>cambridge.up.railway.app</w:t>
-        </w:r>
-        <w:proofErr w:type="spellEnd"/>
-      </w:hyperlink>
+      <w:r>
+        <w:rPr>
+          <w:rFonts w:ascii="Verdana" w:hAnsi="Verdana"/>
+          <w:sz w:val="20"/>
+          <w:szCs w:val="20"/>
+        </w:rPr>
+        <w:fldChar w:fldCharType="begin"/>
+      </w:r>
+      <w:r>
+        <w:rPr>
+          <w:rFonts w:ascii="Verdana" w:hAnsi="Verdana"/>
+          <w:sz w:val="20"/>
+          <w:szCs w:val="20"/>
+        </w:rPr>
+        <w:instrText>HYPERLINK "https://speak-up-cambridge.up.railway.app/"</w:instrText>
+      </w:r>
+      <w:r>
+        <w:rPr>
+          <w:rFonts w:ascii="Verdana" w:hAnsi="Verdana"/>
+          <w:sz w:val="20"/>
+          <w:szCs w:val="20"/>
+        </w:rPr>
+      </w:r>
+      <w:r>
+        <w:rPr>
+          <w:rFonts w:ascii="Verdana" w:hAnsi="Verdana"/>
+          <w:sz w:val="20"/>
+          <w:szCs w:val="20"/>
+        </w:rPr>
+        <w:fldChar w:fldCharType="separate"/>
+      </w:r>
+      <w:r>
+        <w:rPr>
+          <w:rStyle w:val="Hyperlink"/>
+          <w:rFonts w:ascii="Verdana" w:hAnsi="Verdana"/>
+          <w:sz w:val="20"/>
+          <w:szCs w:val="20"/>
+        </w:rPr>
+        <w:t>speak-up-</w:t>
+      </w:r>
+      <w:proofErr w:type="spellStart"/>
+      <w:r>
+        <w:rPr>
+          <w:rStyle w:val="Hyperlink"/>
+          <w:rFonts w:ascii="Verdana" w:hAnsi="Verdana"/>
+          <w:sz w:val="20"/>
+          <w:szCs w:val="20"/>
+        </w:rPr>
+        <w:t>cambridge.up.railway.app</w:t>
+      </w:r>
+      <w:proofErr w:type="spellEnd"/>
+      <w:r>
+        <w:rPr>
+          <w:rFonts w:ascii="Verdana" w:hAnsi="Verdana"/>
+          <w:sz w:val="20"/>
+          <w:szCs w:val="20"/>
+        </w:rPr>
+        <w:fldChar w:fldCharType="end"/>
+      </w:r>
     </w:p>
     <w:p>
       <w:pPr>
@@ -117,8 +154,10 @@
         <w:jc w:val="center"/>
         <w:rPr>
           <w:rFonts w:ascii="Verdana" w:hAnsi="Verdana"/>
-          <w:sz w:val="24"/>
-          <w:szCs w:val="24"/>
+          <w:b/>
+          <w:bCs/>
+          <w:sz w:val="20"/>
+          <w:szCs w:val="20"/>
         </w:rPr>
       </w:pPr>
     </w:p>
@@ -128,15 +167,19 @@
         <w:jc w:val="center"/>
         <w:rPr>
           <w:rFonts w:ascii="Verdana" w:hAnsi="Verdana"/>
-          <w:sz w:val="24"/>
-          <w:szCs w:val="24"/>
+          <w:b/>
+          <w:bCs/>
+          <w:sz w:val="20"/>
+          <w:szCs w:val="20"/>
         </w:rPr>
       </w:pPr>
       <w:r>
         <w:rPr>
           <w:rFonts w:ascii="Verdana" w:hAnsi="Verdana"/>
-          <w:sz w:val="24"/>
-          <w:szCs w:val="24"/>
+          <w:b/>
+          <w:bCs/>
+          <w:sz w:val="20"/>
+          <w:szCs w:val="20"/>
         </w:rPr>
         <w:t>{{DATE}}</w:t>
       </w:r>
@@ -147,15 +190,19 @@
         <w:jc w:val="center"/>
         <w:rPr>
           <w:rFonts w:ascii="Verdana" w:hAnsi="Verdana"/>
-          <w:sz w:val="24"/>
-          <w:szCs w:val="24"/>
+          <w:b/>
+          <w:bCs/>
+          <w:sz w:val="20"/>
+          <w:szCs w:val="20"/>
         </w:rPr>
       </w:pPr>
       <w:r>
         <w:rPr>
           <w:rFonts w:ascii="Verdana" w:hAnsi="Verdana"/>
-          <w:sz w:val="24"/>
-          <w:szCs w:val="24"/>
+          <w:b/>
+          <w:bCs/>
+          <w:sz w:val="20"/>
+          <w:szCs w:val="20"/>
         </w:rPr>
         <w:t>{{TIME}}</w:t>
       </w:r>
@@ -244,6 +291,11 @@
       <w:tblPr>
         <w:tblStyle w:val="TableGrid"/>
         <w:tblW w:w="0" w:type="auto"/>
+        <w:tblBorders>
+          <w:left w:val="none" w:sz="0" w:space="0" w:color="auto"/>
+          <w:right w:val="none" w:sz="0" w:space="0" w:color="auto"/>
+          <w:insideV w:val="none" w:sz="0" w:space="0" w:color="auto"/>
+        </w:tblBorders>
         <w:tblLook w:val="04A0" w:firstRow="1" w:lastRow="0" w:firstColumn="1" w:lastColumn="0" w:noHBand="0" w:noVBand="1"/>
       </w:tblPr>
       <w:tblGrid>
@@ -257,6 +309,8 @@
           </w:tcPr>
           <w:p>
             <w:pPr>
+              <w:ind w:firstLine="720"/>
+              <w:jc w:val="right"/>
               <w:rPr>
                 <w:rFonts w:ascii="Verdana" w:hAnsi="Verdana"/>
                 <w:sz w:val="24"/>
@@ -284,6 +338,7 @@
     <w:p>
       <w:pPr>
         <w:spacing w:after="0" w:line="240" w:lineRule="auto"/>
+        <w:jc w:val="center"/>
         <w:rPr>
           <w:rFonts w:ascii="Verdana" w:hAnsi="Verdana"/>
           <w:sz w:val="24"/>
@@ -11939,6 +11994,18 @@
       <w:shd w:val="clear" w:color="auto" w:fill="E1DFDD"/>
     </w:rPr>
   </w:style>
+  <w:style w:type="character" w:styleId="FollowedHyperlink">
+    <w:name w:val="FollowedHyperlink"/>
+    <w:basedOn w:val="DefaultParagraphFont"/>
+    <w:uiPriority w:val="99"/>
+    <w:semiHidden/>
+    <w:unhideWhenUsed/>
+    <w:rsid w:val="00BE6810"/>
+    <w:rPr>
+      <w:color w:val="800080" w:themeColor="followedHyperlink"/>
+      <w:u w:val="single"/>
+    </w:rPr>
+  </w:style>
 </w:styles>
 </file>
 

</xml_diff>